<commit_message>
Comming for meta git
</commit_message>
<xml_diff>
--- a/raw_documents/DNSSEC.docx
+++ b/raw_documents/DNSSEC.docx
@@ -45,7 +45,10 @@
     </w:p>
     <w:p>
       <w:r>
-        <w:t>At each step, the following steps are implemented:</w:t>
+        <w:t>For each query</w:t>
+      </w:r>
+      <w:r>
+        <w:t>, the following steps are implemented:</w:t>
       </w:r>
     </w:p>
     <w:p>
@@ -98,7 +101,7 @@
         </w:numPr>
       </w:pPr>
       <w:r>
-        <w:t>Query for the DNSKEY to the server</w:t>
+        <w:t>Query for the DNSKEY</w:t>
       </w:r>
     </w:p>
     <w:p>
@@ -362,7 +365,13 @@
         </w:numPr>
       </w:pPr>
       <w:r>
-        <w:t>At this point we exit with error: DNSSEC not supported</w:t>
+        <w:t>At this point we exit with</w:t>
+      </w:r>
+      <w:r>
+        <w:t xml:space="preserve"> the</w:t>
+      </w:r>
+      <w:r>
+        <w:t xml:space="preserve"> error: DNSSEC not supported</w:t>
       </w:r>
     </w:p>
     <w:p/>
@@ -439,10 +448,7 @@
         </w:drawing>
       </w:r>
     </w:p>
-    <w:p>
-      <w:bookmarkStart w:id="0" w:name="_GoBack"/>
-      <w:bookmarkEnd w:id="0"/>
-    </w:p>
+    <w:p/>
     <w:p>
       <w:pPr>
         <w:rPr>
@@ -464,10 +470,10 @@
           <w:noProof/>
         </w:rPr>
         <w:drawing>
-          <wp:inline distT="0" distB="0" distL="0" distR="0" wp14:anchorId="4DD1D126" wp14:editId="606EF4EA">
-            <wp:extent cx="6345555" cy="403860"/>
+          <wp:inline distT="0" distB="0" distL="0" distR="0" wp14:anchorId="510C0C71" wp14:editId="43122DF1">
+            <wp:extent cx="6286500" cy="441945"/>
             <wp:effectExtent l="0" t="0" r="0" b="0"/>
-            <wp:docPr id="2" name="Picture 2"/>
+            <wp:docPr id="4" name="Picture 4"/>
             <wp:cNvGraphicFramePr>
               <a:graphicFrameLocks xmlns:a="http://schemas.openxmlformats.org/drawingml/2006/main" noChangeAspect="1"/>
             </wp:cNvGraphicFramePr>
@@ -487,7 +493,7 @@
                   <pic:spPr>
                     <a:xfrm>
                       <a:off x="0" y="0"/>
-                      <a:ext cx="6366646" cy="405202"/>
+                      <a:ext cx="6415813" cy="451036"/>
                     </a:xfrm>
                     <a:prstGeom prst="rect">
                       <a:avLst/>
@@ -500,7 +506,10 @@
         </w:drawing>
       </w:r>
     </w:p>
-    <w:p/>
+    <w:p>
+      <w:bookmarkStart w:id="0" w:name="_GoBack"/>
+      <w:bookmarkEnd w:id="0"/>
+    </w:p>
     <w:p>
       <w:pPr>
         <w:rPr>

</xml_diff>